<commit_message>
Added names to reports
</commit_message>
<xml_diff>
--- a/N02/docs/FR/Components/Christian Morgan Personal reflective report.docx
+++ b/N02/docs/FR/Components/Christian Morgan Personal reflective report.docx
@@ -18,6 +18,14 @@
         </w:rPr>
         <w:t>Personal reflective report</w:t>
       </w:r>
+      <w:r>
+        <w:rPr>
+          <w:sz w:val="24"/>
+          <w:szCs w:val="24"/>
+          <w:lang w:val="en-GB"/>
+        </w:rPr>
+        <w:t xml:space="preserve"> - Christian Morgan</w:t>
+      </w:r>
     </w:p>
     <w:p>
       <w:pPr>
@@ -118,25 +126,7 @@
           <w:lang w:val="en-GB"/>
         </w:rPr>
         <w:tab/>
-        <w:t xml:space="preserve">I made the sequence diagrams in the document with help from Dave </w:t>
-      </w:r>
-      <w:proofErr w:type="spellStart"/>
-      <w:r>
-        <w:rPr>
-          <w:sz w:val="24"/>
-          <w:szCs w:val="24"/>
-          <w:lang w:val="en-GB"/>
-        </w:rPr>
-        <w:t>Haenze</w:t>
-      </w:r>
-      <w:proofErr w:type="spellEnd"/>
-      <w:r>
-        <w:rPr>
-          <w:sz w:val="24"/>
-          <w:szCs w:val="24"/>
-          <w:lang w:val="en-GB"/>
-        </w:rPr>
-        <w:t xml:space="preserve">. The next document that needed to be completed was the </w:t>
+        <w:t xml:space="preserve">I made the sequence diagrams in the document with help from Dave Haenze. The next document that needed to be completed was the </w:t>
       </w:r>
       <w:r>
         <w:rPr>
@@ -186,43 +176,7 @@
           <w:lang w:val="en-GB"/>
         </w:rPr>
         <w:tab/>
-        <w:t xml:space="preserve">The whole group as a whole I thought worked very well as a team, especially since we didn't really know each other very well. I will also admit we as a group had a lot of different personalities in the group, which I felt helped the group rather than clashing like some personalities would. I also admit there were stressful times and some members did not get on, but we overcame it and I think we all acted maturely. Which is what you would expect from a real life software development team. The only one in the group who I felt that left the group down was </w:t>
-      </w:r>
-      <w:proofErr w:type="spellStart"/>
-      <w:r>
-        <w:rPr>
-          <w:sz w:val="24"/>
-          <w:szCs w:val="24"/>
-          <w:lang w:val="en-GB"/>
-        </w:rPr>
-        <w:t>Kamarus</w:t>
-      </w:r>
-      <w:proofErr w:type="spellEnd"/>
-      <w:r>
-        <w:rPr>
-          <w:sz w:val="24"/>
-          <w:szCs w:val="24"/>
-          <w:lang w:val="en-GB"/>
-        </w:rPr>
-        <w:t xml:space="preserve"> </w:t>
-      </w:r>
-      <w:proofErr w:type="spellStart"/>
-      <w:r>
-        <w:rPr>
-          <w:sz w:val="24"/>
-          <w:szCs w:val="24"/>
-          <w:lang w:val="en-GB"/>
-        </w:rPr>
-        <w:t>Alimin</w:t>
-      </w:r>
-      <w:proofErr w:type="spellEnd"/>
-      <w:r>
-        <w:rPr>
-          <w:sz w:val="24"/>
-          <w:szCs w:val="24"/>
-          <w:lang w:val="en-GB"/>
-        </w:rPr>
-        <w:t xml:space="preserve"> and this was only towards the end of the assignment. He didn't keep in contact with the group, didn't show up to meetings, which meant that other members of the group had to take his work load. He wasn't replying to our messages, which was a great shame since he worked quite well through it all.</w:t>
+        <w:t>The whole group as a whole I thought worked very well as a team, especially since we didn't really know each other very well. I will also admit we as a group had a lot of different personalities in the group, which I felt helped the group rather than clashing like some personalities would. I also admit there were stressful times and some members did not get on, but we overcame it and I think we all acted maturely. Which is what you would expect from a real life software development team. The only one in the group who I felt that left the group down was Kamarus Alimin and this was only towards the end of the assignment. He didn't keep in contact with the group, didn't show up to meetings, which meant that other members of the group had to take his work load. He wasn't replying to our messages, which was a great shame since he worked quite well through it all.</w:t>
       </w:r>
     </w:p>
     <w:sectPr>

</xml_diff>